<commit_message>
remove questions from concepts and short answer
</commit_message>
<xml_diff>
--- a/assignments/educ250b_s2022_takehome_final.docx
+++ b/assignments/educ250b_s2022_takehome_final.docx
@@ -169,7 +169,7 @@
         <w:pStyle w:val="FirstParagraph"/>
       </w:pPr>
       <w:r>
-        <w:t xml:space="preserve">1 point each; 25 points total</w:t>
+        <w:t xml:space="preserve">1 point each</w:t>
       </w:r>
     </w:p>
     <w:p>
@@ -242,22 +242,7 @@
           <w:bCs/>
           <w:b/>
         </w:rPr>
-        <w:t xml:space="preserve">Norms</w:t>
-      </w:r>
-      <w:r>
-        <w:t xml:space="preserve"> </w:t>
-      </w:r>
-      <w:r>
-        <w:t xml:space="preserve">(from 20th Century sociology</w:t>
-      </w:r>
-      <w:r>
-        <w:t xml:space="preserve"> </w:t>
-      </w:r>
-      <w:r>
-        <w:t xml:space="preserve">(e.g., Birnbaum, 1991; Tierney, 1988)</w:t>
-      </w:r>
-      <w:r>
-        <w:t xml:space="preserve">)</w:t>
+        <w:t xml:space="preserve">Decoupling</w:t>
       </w:r>
     </w:p>
     <w:p>
@@ -275,22 +260,25 @@
           <w:bCs/>
           <w:b/>
         </w:rPr>
-        <w:t xml:space="preserve">Organizational norms</w:t>
-      </w:r>
-      <w:r>
-        <w:t xml:space="preserve"> </w:t>
-      </w:r>
-      <w:r>
-        <w:t xml:space="preserve">(from 20th Century sociology</w:t>
-      </w:r>
-      <w:r>
-        <w:t xml:space="preserve"> </w:t>
-      </w:r>
-      <w:r>
-        <w:t xml:space="preserve">(e.g., Birnbaum, 1991; Tierney, 1988)</w:t>
-      </w:r>
-      <w:r>
-        <w:t xml:space="preserve">)</w:t>
+        <w:t xml:space="preserve">“</w:t>
+      </w:r>
+      <w:r>
+        <w:rPr>
+          <w:iCs/>
+          <w:i/>
+          <w:bCs/>
+          <w:b/>
+        </w:rPr>
+        <w:t xml:space="preserve">Solutions looking for problems</w:t>
+      </w:r>
+      <w:r>
+        <w:rPr>
+          <w:iCs/>
+          <w:i/>
+          <w:bCs/>
+          <w:b/>
+        </w:rPr>
+        <w:t xml:space="preserve">”</w:t>
       </w:r>
     </w:p>
     <w:p>
@@ -308,22 +296,13 @@
           <w:bCs/>
           <w:b/>
         </w:rPr>
-        <w:t xml:space="preserve">Strong organizational culture</w:t>
-      </w:r>
-      <w:r>
-        <w:t xml:space="preserve"> </w:t>
-      </w:r>
-      <w:r>
-        <w:t xml:space="preserve">(from 20th Century sociology</w:t>
-      </w:r>
-      <w:r>
-        <w:t xml:space="preserve"> </w:t>
-      </w:r>
-      <w:r>
-        <w:t xml:space="preserve">(e.g., Birnbaum, 1991; Tierney, 1988)</w:t>
-      </w:r>
-      <w:r>
-        <w:t xml:space="preserve">)</w:t>
+        <w:t xml:space="preserve">Dependence</w:t>
+      </w:r>
+      <w:r>
+        <w:t xml:space="preserve"> </w:t>
+      </w:r>
+      <w:r>
+        <w:t xml:space="preserve">(either Emerson or Pfeffer and Salancik)</w:t>
       </w:r>
     </w:p>
     <w:p>
@@ -341,7 +320,13 @@
           <w:bCs/>
           <w:b/>
         </w:rPr>
-        <w:t xml:space="preserve">Heteronormativity</w:t>
+        <w:t xml:space="preserve">Asymmetric power relationship</w:t>
+      </w:r>
+      <w:r>
+        <w:t xml:space="preserve"> </w:t>
+      </w:r>
+      <w:r>
+        <w:t xml:space="preserve">(either Emerson or Pfeffer and Salancik)</w:t>
       </w:r>
     </w:p>
     <w:p>
@@ -359,13 +344,13 @@
           <w:bCs/>
           <w:b/>
         </w:rPr>
-        <w:t xml:space="preserve">Queering</w:t>
-      </w:r>
-      <w:r>
-        <w:t xml:space="preserve"> </w:t>
-      </w:r>
-      <w:r>
-        <w:t xml:space="preserve">(as a strategy for change)</w:t>
+        <w:t xml:space="preserve">Cooptation</w:t>
+      </w:r>
+      <w:r>
+        <w:t xml:space="preserve"> </w:t>
+      </w:r>
+      <w:r>
+        <w:t xml:space="preserve">(from resource dependence theory)</w:t>
       </w:r>
     </w:p>
     <w:p>
@@ -383,22 +368,94 @@
           <w:bCs/>
           <w:b/>
         </w:rPr>
-        <w:t xml:space="preserve">Norms</w:t>
-      </w:r>
-      <w:r>
-        <w:t xml:space="preserve"> </w:t>
-      </w:r>
-      <w:r>
-        <w:t xml:space="preserve">(drawing from queer theory; see</w:t>
-      </w:r>
-      <w:r>
-        <w:t xml:space="preserve"> </w:t>
-      </w:r>
-      <w:r>
-        <w:t xml:space="preserve">McDonald (2015)</w:t>
-      </w:r>
-      <w:r>
-        <w:t xml:space="preserve">)</w:t>
+        <w:t xml:space="preserve">“</w:t>
+      </w:r>
+      <w:r>
+        <w:rPr>
+          <w:iCs/>
+          <w:i/>
+          <w:bCs/>
+          <w:b/>
+        </w:rPr>
+        <w:t xml:space="preserve">Technical</w:t>
+      </w:r>
+      <w:r>
+        <w:rPr>
+          <w:iCs/>
+          <w:i/>
+          <w:bCs/>
+          <w:b/>
+        </w:rPr>
+        <w:t xml:space="preserve">”</w:t>
+      </w:r>
+      <w:r>
+        <w:rPr>
+          <w:iCs/>
+          <w:i/>
+          <w:bCs/>
+          <w:b/>
+        </w:rPr>
+        <w:t xml:space="preserve"> </w:t>
+      </w:r>
+      <w:r>
+        <w:rPr>
+          <w:iCs/>
+          <w:i/>
+          <w:bCs/>
+          <w:b/>
+        </w:rPr>
+        <w:t xml:space="preserve">vs. </w:t>
+      </w:r>
+      <w:r>
+        <w:rPr>
+          <w:iCs/>
+          <w:i/>
+          <w:bCs/>
+          <w:b/>
+        </w:rPr>
+        <w:t xml:space="preserve">“</w:t>
+      </w:r>
+      <w:r>
+        <w:rPr>
+          <w:iCs/>
+          <w:i/>
+          <w:bCs/>
+          <w:b/>
+        </w:rPr>
+        <w:t xml:space="preserve">institutional</w:t>
+      </w:r>
+      <w:r>
+        <w:rPr>
+          <w:iCs/>
+          <w:i/>
+          <w:bCs/>
+          <w:b/>
+        </w:rPr>
+        <w:t xml:space="preserve">”</w:t>
+      </w:r>
+      <w:r>
+        <w:rPr>
+          <w:iCs/>
+          <w:i/>
+          <w:bCs/>
+          <w:b/>
+        </w:rPr>
+        <w:t xml:space="preserve"> </w:t>
+      </w:r>
+      <w:r>
+        <w:rPr>
+          <w:iCs/>
+          <w:i/>
+          <w:bCs/>
+          <w:b/>
+        </w:rPr>
+        <w:t xml:space="preserve">reason for formal structure</w:t>
+      </w:r>
+      <w:r>
+        <w:t xml:space="preserve"> </w:t>
+      </w:r>
+      <w:r>
+        <w:t xml:space="preserve">(e.g., offices, policies; Meyer &amp; Roway)</w:t>
       </w:r>
     </w:p>
     <w:p>
@@ -416,13 +473,7 @@
           <w:bCs/>
           <w:b/>
         </w:rPr>
-        <w:t xml:space="preserve">Institution</w:t>
-      </w:r>
-      <w:r>
-        <w:t xml:space="preserve"> </w:t>
-      </w:r>
-      <w:r>
-        <w:t xml:space="preserve">(old institutionalism)</w:t>
+        <w:t xml:space="preserve">Symbolic adoption vs. substantive adoption</w:t>
       </w:r>
     </w:p>
     <w:p>
@@ -440,13 +491,7 @@
           <w:bCs/>
           <w:b/>
         </w:rPr>
-        <w:t xml:space="preserve">Institution</w:t>
-      </w:r>
-      <w:r>
-        <w:t xml:space="preserve"> </w:t>
-      </w:r>
-      <w:r>
-        <w:t xml:space="preserve">(new institutionalism)</w:t>
+        <w:t xml:space="preserve">Competitive isomorphism</w:t>
       </w:r>
     </w:p>
     <w:p>
@@ -464,13 +509,7 @@
           <w:bCs/>
           <w:b/>
         </w:rPr>
-        <w:t xml:space="preserve">Institutionalization</w:t>
-      </w:r>
-      <w:r>
-        <w:t xml:space="preserve"> </w:t>
-      </w:r>
-      <w:r>
-        <w:t xml:space="preserve">(old institutionalism)</w:t>
+        <w:t xml:space="preserve">Mimetic isomorphism</w:t>
       </w:r>
     </w:p>
     <w:p>
@@ -488,13 +527,7 @@
           <w:bCs/>
           <w:b/>
         </w:rPr>
-        <w:t xml:space="preserve">Institutionalization</w:t>
-      </w:r>
-      <w:r>
-        <w:t xml:space="preserve"> </w:t>
-      </w:r>
-      <w:r>
-        <w:t xml:space="preserve">(new institutionalism)</w:t>
+        <w:t xml:space="preserve">Coercive isomorphism</w:t>
       </w:r>
     </w:p>
     <w:p>
@@ -512,13 +545,7 @@
           <w:bCs/>
           <w:b/>
         </w:rPr>
-        <w:t xml:space="preserve">Buffering</w:t>
-      </w:r>
-      <w:r>
-        <w:t xml:space="preserve"> </w:t>
-      </w:r>
-      <w:r>
-        <w:t xml:space="preserve">(from contingency theory; see lecture slides because no reading assigned on contingency theory)</w:t>
+        <w:t xml:space="preserve">Normative isomorphism</w:t>
       </w:r>
     </w:p>
     <w:p>
@@ -536,7 +563,79 @@
           <w:bCs/>
           <w:b/>
         </w:rPr>
-        <w:t xml:space="preserve">Tight coupling vs. loose coupling</w:t>
+        <w:t xml:space="preserve">Choose one of the four</w:t>
+      </w:r>
+      <w:r>
+        <w:rPr>
+          <w:iCs/>
+          <w:i/>
+          <w:bCs/>
+          <w:b/>
+        </w:rPr>
+        <w:t xml:space="preserve"> </w:t>
+      </w:r>
+      <w:r>
+        <w:rPr>
+          <w:iCs/>
+          <w:i/>
+          <w:bCs/>
+          <w:b/>
+        </w:rPr>
+        <w:t xml:space="preserve">“</w:t>
+      </w:r>
+      <w:r>
+        <w:rPr>
+          <w:iCs/>
+          <w:i/>
+          <w:bCs/>
+          <w:b/>
+        </w:rPr>
+        <w:t xml:space="preserve">property functions of whiteness</w:t>
+      </w:r>
+      <w:r>
+        <w:rPr>
+          <w:iCs/>
+          <w:i/>
+          <w:bCs/>
+          <w:b/>
+        </w:rPr>
+        <w:t xml:space="preserve">”</w:t>
+      </w:r>
+      <w:r>
+        <w:rPr>
+          <w:iCs/>
+          <w:i/>
+          <w:bCs/>
+          <w:b/>
+        </w:rPr>
+        <w:t xml:space="preserve"> </w:t>
+      </w:r>
+      <w:r>
+        <w:rPr>
+          <w:iCs/>
+          <w:i/>
+          <w:bCs/>
+          <w:b/>
+        </w:rPr>
+        <w:t xml:space="preserve">from</w:t>
+      </w:r>
+      <w:r>
+        <w:rPr>
+          <w:iCs/>
+          <w:i/>
+          <w:bCs/>
+          <w:b/>
+        </w:rPr>
+        <w:t xml:space="preserve"> </w:t>
+      </w:r>
+      <w:r>
+        <w:rPr>
+          <w:iCs/>
+          <w:i/>
+          <w:bCs/>
+          <w:b/>
+        </w:rPr>
+        <w:t xml:space="preserve">Harris (1993)</w:t>
       </w:r>
     </w:p>
     <w:p>
@@ -554,417 +653,6 @@
           <w:bCs/>
           <w:b/>
         </w:rPr>
-        <w:t xml:space="preserve">Decoupling</w:t>
-      </w:r>
-    </w:p>
-    <w:p>
-      <w:pPr>
-        <w:numPr>
-          <w:ilvl w:val="0"/>
-          <w:numId w:val="1005"/>
-        </w:numPr>
-        <w:pStyle w:val="Compact"/>
-      </w:pPr>
-      <w:r>
-        <w:rPr>
-          <w:iCs/>
-          <w:i/>
-          <w:bCs/>
-          <w:b/>
-        </w:rPr>
-        <w:t xml:space="preserve">“</w:t>
-      </w:r>
-      <w:r>
-        <w:rPr>
-          <w:iCs/>
-          <w:i/>
-          <w:bCs/>
-          <w:b/>
-        </w:rPr>
-        <w:t xml:space="preserve">Solutions looking for problems</w:t>
-      </w:r>
-      <w:r>
-        <w:rPr>
-          <w:iCs/>
-          <w:i/>
-          <w:bCs/>
-          <w:b/>
-        </w:rPr>
-        <w:t xml:space="preserve">”</w:t>
-      </w:r>
-    </w:p>
-    <w:p>
-      <w:pPr>
-        <w:numPr>
-          <w:ilvl w:val="0"/>
-          <w:numId w:val="1005"/>
-        </w:numPr>
-        <w:pStyle w:val="Compact"/>
-      </w:pPr>
-      <w:r>
-        <w:rPr>
-          <w:iCs/>
-          <w:i/>
-          <w:bCs/>
-          <w:b/>
-        </w:rPr>
-        <w:t xml:space="preserve">Dependence</w:t>
-      </w:r>
-      <w:r>
-        <w:t xml:space="preserve"> </w:t>
-      </w:r>
-      <w:r>
-        <w:t xml:space="preserve">(either Emerson or Pfeffer and Salancik)</w:t>
-      </w:r>
-    </w:p>
-    <w:p>
-      <w:pPr>
-        <w:numPr>
-          <w:ilvl w:val="0"/>
-          <w:numId w:val="1005"/>
-        </w:numPr>
-        <w:pStyle w:val="Compact"/>
-      </w:pPr>
-      <w:r>
-        <w:rPr>
-          <w:iCs/>
-          <w:i/>
-          <w:bCs/>
-          <w:b/>
-        </w:rPr>
-        <w:t xml:space="preserve">Asymmetric power relationship</w:t>
-      </w:r>
-      <w:r>
-        <w:t xml:space="preserve"> </w:t>
-      </w:r>
-      <w:r>
-        <w:t xml:space="preserve">(either Emerson or Pfeffer and Salancik)</w:t>
-      </w:r>
-    </w:p>
-    <w:p>
-      <w:pPr>
-        <w:numPr>
-          <w:ilvl w:val="0"/>
-          <w:numId w:val="1005"/>
-        </w:numPr>
-        <w:pStyle w:val="Compact"/>
-      </w:pPr>
-      <w:r>
-        <w:rPr>
-          <w:iCs/>
-          <w:i/>
-          <w:bCs/>
-          <w:b/>
-        </w:rPr>
-        <w:t xml:space="preserve">Cooptation</w:t>
-      </w:r>
-      <w:r>
-        <w:t xml:space="preserve"> </w:t>
-      </w:r>
-      <w:r>
-        <w:t xml:space="preserve">(from resource dependence theory)</w:t>
-      </w:r>
-    </w:p>
-    <w:p>
-      <w:pPr>
-        <w:numPr>
-          <w:ilvl w:val="0"/>
-          <w:numId w:val="1005"/>
-        </w:numPr>
-        <w:pStyle w:val="Compact"/>
-      </w:pPr>
-      <w:r>
-        <w:rPr>
-          <w:iCs/>
-          <w:i/>
-          <w:bCs/>
-          <w:b/>
-        </w:rPr>
-        <w:t xml:space="preserve">“</w:t>
-      </w:r>
-      <w:r>
-        <w:rPr>
-          <w:iCs/>
-          <w:i/>
-          <w:bCs/>
-          <w:b/>
-        </w:rPr>
-        <w:t xml:space="preserve">Technical</w:t>
-      </w:r>
-      <w:r>
-        <w:rPr>
-          <w:iCs/>
-          <w:i/>
-          <w:bCs/>
-          <w:b/>
-        </w:rPr>
-        <w:t xml:space="preserve">”</w:t>
-      </w:r>
-      <w:r>
-        <w:rPr>
-          <w:iCs/>
-          <w:i/>
-          <w:bCs/>
-          <w:b/>
-        </w:rPr>
-        <w:t xml:space="preserve"> </w:t>
-      </w:r>
-      <w:r>
-        <w:rPr>
-          <w:iCs/>
-          <w:i/>
-          <w:bCs/>
-          <w:b/>
-        </w:rPr>
-        <w:t xml:space="preserve">vs. </w:t>
-      </w:r>
-      <w:r>
-        <w:rPr>
-          <w:iCs/>
-          <w:i/>
-          <w:bCs/>
-          <w:b/>
-        </w:rPr>
-        <w:t xml:space="preserve">“</w:t>
-      </w:r>
-      <w:r>
-        <w:rPr>
-          <w:iCs/>
-          <w:i/>
-          <w:bCs/>
-          <w:b/>
-        </w:rPr>
-        <w:t xml:space="preserve">institutional</w:t>
-      </w:r>
-      <w:r>
-        <w:rPr>
-          <w:iCs/>
-          <w:i/>
-          <w:bCs/>
-          <w:b/>
-        </w:rPr>
-        <w:t xml:space="preserve">”</w:t>
-      </w:r>
-      <w:r>
-        <w:rPr>
-          <w:iCs/>
-          <w:i/>
-          <w:bCs/>
-          <w:b/>
-        </w:rPr>
-        <w:t xml:space="preserve"> </w:t>
-      </w:r>
-      <w:r>
-        <w:rPr>
-          <w:iCs/>
-          <w:i/>
-          <w:bCs/>
-          <w:b/>
-        </w:rPr>
-        <w:t xml:space="preserve">reason for formal structure</w:t>
-      </w:r>
-      <w:r>
-        <w:t xml:space="preserve"> </w:t>
-      </w:r>
-      <w:r>
-        <w:t xml:space="preserve">(e.g., offices, policies; Meyer &amp; Roway)</w:t>
-      </w:r>
-    </w:p>
-    <w:p>
-      <w:pPr>
-        <w:numPr>
-          <w:ilvl w:val="0"/>
-          <w:numId w:val="1005"/>
-        </w:numPr>
-        <w:pStyle w:val="Compact"/>
-      </w:pPr>
-      <w:r>
-        <w:rPr>
-          <w:iCs/>
-          <w:i/>
-          <w:bCs/>
-          <w:b/>
-        </w:rPr>
-        <w:t xml:space="preserve">Symbolic adoption vs. substantive adoption</w:t>
-      </w:r>
-    </w:p>
-    <w:p>
-      <w:pPr>
-        <w:numPr>
-          <w:ilvl w:val="0"/>
-          <w:numId w:val="1005"/>
-        </w:numPr>
-        <w:pStyle w:val="Compact"/>
-      </w:pPr>
-      <w:r>
-        <w:rPr>
-          <w:iCs/>
-          <w:i/>
-          <w:bCs/>
-          <w:b/>
-        </w:rPr>
-        <w:t xml:space="preserve">Competitive isomorphism</w:t>
-      </w:r>
-    </w:p>
-    <w:p>
-      <w:pPr>
-        <w:numPr>
-          <w:ilvl w:val="0"/>
-          <w:numId w:val="1005"/>
-        </w:numPr>
-        <w:pStyle w:val="Compact"/>
-      </w:pPr>
-      <w:r>
-        <w:rPr>
-          <w:iCs/>
-          <w:i/>
-          <w:bCs/>
-          <w:b/>
-        </w:rPr>
-        <w:t xml:space="preserve">Mimetic isomorphism</w:t>
-      </w:r>
-    </w:p>
-    <w:p>
-      <w:pPr>
-        <w:numPr>
-          <w:ilvl w:val="0"/>
-          <w:numId w:val="1005"/>
-        </w:numPr>
-        <w:pStyle w:val="Compact"/>
-      </w:pPr>
-      <w:r>
-        <w:rPr>
-          <w:iCs/>
-          <w:i/>
-          <w:bCs/>
-          <w:b/>
-        </w:rPr>
-        <w:t xml:space="preserve">Coercive isomorphism</w:t>
-      </w:r>
-    </w:p>
-    <w:p>
-      <w:pPr>
-        <w:numPr>
-          <w:ilvl w:val="0"/>
-          <w:numId w:val="1005"/>
-        </w:numPr>
-        <w:pStyle w:val="Compact"/>
-      </w:pPr>
-      <w:r>
-        <w:rPr>
-          <w:iCs/>
-          <w:i/>
-          <w:bCs/>
-          <w:b/>
-        </w:rPr>
-        <w:t xml:space="preserve">Normative isomorphism</w:t>
-      </w:r>
-    </w:p>
-    <w:p>
-      <w:pPr>
-        <w:numPr>
-          <w:ilvl w:val="0"/>
-          <w:numId w:val="1005"/>
-        </w:numPr>
-        <w:pStyle w:val="Compact"/>
-      </w:pPr>
-      <w:r>
-        <w:rPr>
-          <w:iCs/>
-          <w:i/>
-          <w:bCs/>
-          <w:b/>
-        </w:rPr>
-        <w:t xml:space="preserve">Choose one of the four</w:t>
-      </w:r>
-      <w:r>
-        <w:rPr>
-          <w:iCs/>
-          <w:i/>
-          <w:bCs/>
-          <w:b/>
-        </w:rPr>
-        <w:t xml:space="preserve"> </w:t>
-      </w:r>
-      <w:r>
-        <w:rPr>
-          <w:iCs/>
-          <w:i/>
-          <w:bCs/>
-          <w:b/>
-        </w:rPr>
-        <w:t xml:space="preserve">“</w:t>
-      </w:r>
-      <w:r>
-        <w:rPr>
-          <w:iCs/>
-          <w:i/>
-          <w:bCs/>
-          <w:b/>
-        </w:rPr>
-        <w:t xml:space="preserve">property functions of whiteness</w:t>
-      </w:r>
-      <w:r>
-        <w:rPr>
-          <w:iCs/>
-          <w:i/>
-          <w:bCs/>
-          <w:b/>
-        </w:rPr>
-        <w:t xml:space="preserve">”</w:t>
-      </w:r>
-      <w:r>
-        <w:rPr>
-          <w:iCs/>
-          <w:i/>
-          <w:bCs/>
-          <w:b/>
-        </w:rPr>
-        <w:t xml:space="preserve"> </w:t>
-      </w:r>
-      <w:r>
-        <w:rPr>
-          <w:iCs/>
-          <w:i/>
-          <w:bCs/>
-          <w:b/>
-        </w:rPr>
-        <w:t xml:space="preserve">from</w:t>
-      </w:r>
-      <w:r>
-        <w:rPr>
-          <w:iCs/>
-          <w:i/>
-          <w:bCs/>
-          <w:b/>
-        </w:rPr>
-        <w:t xml:space="preserve"> </w:t>
-      </w:r>
-      <w:r>
-        <w:rPr>
-          <w:iCs/>
-          <w:i/>
-          <w:bCs/>
-          <w:b/>
-        </w:rPr>
-        <w:t xml:space="preserve">Harris (1993)</w:t>
-      </w:r>
-    </w:p>
-    <w:p>
-      <w:pPr>
-        <w:numPr>
-          <w:ilvl w:val="0"/>
-          <w:numId w:val="1005"/>
-        </w:numPr>
-        <w:pStyle w:val="Compact"/>
-      </w:pPr>
-      <w:r>
-        <w:rPr>
-          <w:iCs/>
-          <w:i/>
-          <w:bCs/>
-          <w:b/>
-        </w:rPr>
         <w:t xml:space="preserve">Choose another one of the four</w:t>
       </w:r>
       <w:r>
@@ -1055,7 +743,7 @@
         <w:pStyle w:val="FirstParagraph"/>
       </w:pPr>
       <w:r>
-        <w:t xml:space="preserve">3 points each; 12 points total</w:t>
+        <w:t xml:space="preserve">3 points each</w:t>
       </w:r>
     </w:p>
     <w:p>
@@ -1064,30 +752,6 @@
       </w:pPr>
       <w:r>
         <w:t xml:space="preserve">Answer each of the following questions in 2-4 sentences:</w:t>
-      </w:r>
-    </w:p>
-    <w:p>
-      <w:pPr>
-        <w:numPr>
-          <w:ilvl w:val="0"/>
-          <w:numId w:val="1006"/>
-        </w:numPr>
-        <w:pStyle w:val="Compact"/>
-      </w:pPr>
-      <w:r>
-        <w:t xml:space="preserve">According to resource dependence theory, why does organizational mission change when an organization switches from relying on one resource to relying on a different resource [consider both internal and external power dynamics]. Give an example.</w:t>
-      </w:r>
-    </w:p>
-    <w:p>
-      <w:pPr>
-        <w:numPr>
-          <w:ilvl w:val="0"/>
-          <w:numId w:val="1006"/>
-        </w:numPr>
-        <w:pStyle w:val="Compact"/>
-      </w:pPr>
-      <w:r>
-        <w:t xml:space="preserve">Prestige is a resource valued by universities. UC-Berkeley (UCB) and UC-San Diego (UCSD) both have highly ranked political science departments. Imagine these two political science departments have the same rank (i.e., they are tied) in US News and World Report Grad School Rankings, but UCB is a more highly ranked university as a whole than UC-San Diego. According to resource dependence theory, which is likely to be greater: (a) the influence of UCB political science department over organizational decision-making within UCB or (b) the influence of UCSD political science department over organizational decision-making within UCSD? Why?</w:t>
       </w:r>
     </w:p>
     <w:p>
@@ -1871,7 +1535,7 @@
     </w:p>
     <w:bookmarkEnd w:id="26"/>
     <w:bookmarkEnd w:id="27"/>
-    <w:bookmarkStart w:id="37" w:name="references"/>
+    <w:bookmarkStart w:id="33" w:name="references"/>
     <w:p>
       <w:pPr>
         <w:pStyle w:val="Heading1"/>
@@ -1880,39 +1544,13 @@
         <w:t xml:space="preserve">References</w:t>
       </w:r>
     </w:p>
-    <w:bookmarkStart w:id="36" w:name="refs"/>
-    <w:bookmarkStart w:id="28" w:name="ref-RN4310"/>
+    <w:bookmarkStart w:id="32" w:name="refs"/>
+    <w:bookmarkStart w:id="29" w:name="ref-RN2432"/>
     <w:p>
       <w:pPr>
         <w:pStyle w:val="Bibliography"/>
       </w:pPr>
       <w:r>
-        <w:t xml:space="preserve">Birnbaum, R. (1991). The collegial institution: Sharing power and values in a community of equals. In</w:t>
-      </w:r>
-      <w:r>
-        <w:t xml:space="preserve"> </w:t>
-      </w:r>
-      <w:r>
-        <w:rPr>
-          <w:iCs/>
-          <w:i/>
-        </w:rPr>
-        <w:t xml:space="preserve">How colleges work: The cybernetics of academic organization and leadership</w:t>
-      </w:r>
-      <w:r>
-        <w:t xml:space="preserve"> </w:t>
-      </w:r>
-      <w:r>
-        <w:t xml:space="preserve">(pp. 85–104). San Francisco: Jossey-Bass.</w:t>
-      </w:r>
-    </w:p>
-    <w:bookmarkEnd w:id="28"/>
-    <w:bookmarkStart w:id="30" w:name="ref-RN2432"/>
-    <w:p>
-      <w:pPr>
-        <w:pStyle w:val="Bibliography"/>
-      </w:pPr>
-      <w:r>
         <w:t xml:space="preserve">Greenwood, R., &amp; Hinings, C. R. (1996). Understanding radical organizational change: Bringing together the old and the new institutionalism.</w:t>
       </w:r>
       <w:r>
@@ -1944,7 +1582,7 @@
       <w:r>
         <w:t xml:space="preserve"> </w:t>
       </w:r>
-      <w:hyperlink r:id="rId29">
+      <w:hyperlink r:id="rId28">
         <w:r>
           <w:rPr>
             <w:rStyle w:val="Hyperlink"/>
@@ -1953,8 +1591,8 @@
         </w:r>
       </w:hyperlink>
     </w:p>
-    <w:bookmarkEnd w:id="30"/>
-    <w:bookmarkStart w:id="32" w:name="ref-RN4551"/>
+    <w:bookmarkEnd w:id="29"/>
+    <w:bookmarkStart w:id="31" w:name="ref-RN4551"/>
     <w:p>
       <w:pPr>
         <w:pStyle w:val="Bibliography"/>
@@ -1991,7 +1629,7 @@
       <w:r>
         <w:t xml:space="preserve"> </w:t>
       </w:r>
-      <w:hyperlink r:id="rId31">
+      <w:hyperlink r:id="rId30">
         <w:r>
           <w:rPr>
             <w:rStyle w:val="Hyperlink"/>
@@ -2000,92 +1638,9 @@
         </w:r>
       </w:hyperlink>
     </w:p>
+    <w:bookmarkEnd w:id="31"/>
     <w:bookmarkEnd w:id="32"/>
-    <w:bookmarkStart w:id="34" w:name="ref-RN4422"/>
-    <w:p>
-      <w:pPr>
-        <w:pStyle w:val="Bibliography"/>
-      </w:pPr>
-      <w:r>
-        <w:t xml:space="preserve">McDonald, J. (2015). Organizational communication meets queer theory: Theorizing relations of "difference" differently.</w:t>
-      </w:r>
-      <w:r>
-        <w:t xml:space="preserve"> </w:t>
-      </w:r>
-      <w:r>
-        <w:rPr>
-          <w:iCs/>
-          <w:i/>
-        </w:rPr>
-        <w:t xml:space="preserve">Communication Theory</w:t>
-      </w:r>
-      <w:r>
-        <w:t xml:space="preserve">,</w:t>
-      </w:r>
-      <w:r>
-        <w:t xml:space="preserve"> </w:t>
-      </w:r>
-      <w:r>
-        <w:rPr>
-          <w:iCs/>
-          <w:i/>
-        </w:rPr>
-        <w:t xml:space="preserve">25</w:t>
-      </w:r>
-      <w:r>
-        <w:t xml:space="preserve">(3), 310–329.</w:t>
-      </w:r>
-      <w:r>
-        <w:t xml:space="preserve"> </w:t>
-      </w:r>
-      <w:hyperlink r:id="rId33">
-        <w:r>
-          <w:rPr>
-            <w:rStyle w:val="Hyperlink"/>
-          </w:rPr>
-          <w:t xml:space="preserve">https://doi.org/10.1111/comt.12060</w:t>
-        </w:r>
-      </w:hyperlink>
-    </w:p>
-    <w:bookmarkEnd w:id="34"/>
-    <w:bookmarkStart w:id="35" w:name="ref-RN536"/>
-    <w:p>
-      <w:pPr>
-        <w:pStyle w:val="Bibliography"/>
-      </w:pPr>
-      <w:r>
-        <w:t xml:space="preserve">Tierney, W. G. (1988). Organizational culture in higher education: Defining the essentials.</w:t>
-      </w:r>
-      <w:r>
-        <w:t xml:space="preserve"> </w:t>
-      </w:r>
-      <w:r>
-        <w:rPr>
-          <w:iCs/>
-          <w:i/>
-        </w:rPr>
-        <w:t xml:space="preserve">The Journal of Higher Education</w:t>
-      </w:r>
-      <w:r>
-        <w:t xml:space="preserve">,</w:t>
-      </w:r>
-      <w:r>
-        <w:t xml:space="preserve"> </w:t>
-      </w:r>
-      <w:r>
-        <w:rPr>
-          <w:iCs/>
-          <w:i/>
-        </w:rPr>
-        <w:t xml:space="preserve">59</w:t>
-      </w:r>
-      <w:r>
-        <w:t xml:space="preserve">(1), 2–21.</w:t>
-      </w:r>
-    </w:p>
-    <w:bookmarkEnd w:id="35"/>
-    <w:bookmarkEnd w:id="36"/>
-    <w:bookmarkEnd w:id="37"/>
+    <w:bookmarkEnd w:id="33"/>
     <w:sectPr/>
   </w:body>
 </w:document>

</xml_diff>

<commit_message>
revising course for spring 2023
</commit_message>
<xml_diff>
--- a/assignments/educ250b_s2022_takehome_final.docx
+++ b/assignments/educ250b_s2022_takehome_final.docx
@@ -47,6 +47,16 @@
       <w:r>
         <w:t xml:space="preserve">2022</w:t>
       </w:r>
+    </w:p>
+    <w:p>
+      <w:pPr>
+        <w:pStyle w:val="Author"/>
+      </w:pPr>
+    </w:p>
+    <w:p>
+      <w:pPr>
+        <w:pStyle w:val="Date"/>
+      </w:pPr>
     </w:p>
     <w:bookmarkStart w:id="22" w:name="logistics"/>
     <w:p>
@@ -229,6 +239,326 @@
     </w:p>
     <w:p>
       <w:pPr>
+        <w:pStyle w:val="BodyText"/>
+      </w:pPr>
+      <w:r>
+        <w:t xml:space="preserve">1 point each; 25 points total</w:t>
+      </w:r>
+    </w:p>
+    <w:p>
+      <w:pPr>
+        <w:numPr>
+          <w:ilvl w:val="0"/>
+          <w:numId w:val="1005"/>
+        </w:numPr>
+        <w:pStyle w:val="Compact"/>
+      </w:pPr>
+      <w:r>
+        <w:rPr>
+          <w:iCs/>
+          <w:i/>
+          <w:bCs/>
+          <w:b/>
+        </w:rPr>
+        <w:t xml:space="preserve">Norms</w:t>
+      </w:r>
+      <w:r>
+        <w:t xml:space="preserve"> </w:t>
+      </w:r>
+      <w:r>
+        <w:t xml:space="preserve">(from 20th Century sociology</w:t>
+      </w:r>
+      <w:r>
+        <w:t xml:space="preserve"> </w:t>
+      </w:r>
+      <w:r>
+        <w:t xml:space="preserve">(e.g., Birnbaum, 1991; Tierney, 1988)</w:t>
+      </w:r>
+      <w:r>
+        <w:t xml:space="preserve">)</w:t>
+      </w:r>
+    </w:p>
+    <w:p>
+      <w:pPr>
+        <w:numPr>
+          <w:ilvl w:val="0"/>
+          <w:numId w:val="1005"/>
+        </w:numPr>
+        <w:pStyle w:val="Compact"/>
+      </w:pPr>
+      <w:r>
+        <w:rPr>
+          <w:iCs/>
+          <w:i/>
+          <w:bCs/>
+          <w:b/>
+        </w:rPr>
+        <w:t xml:space="preserve">Organizational norms</w:t>
+      </w:r>
+      <w:r>
+        <w:t xml:space="preserve"> </w:t>
+      </w:r>
+      <w:r>
+        <w:t xml:space="preserve">(from 20th Century sociology</w:t>
+      </w:r>
+      <w:r>
+        <w:t xml:space="preserve"> </w:t>
+      </w:r>
+      <w:r>
+        <w:t xml:space="preserve">(e.g., Birnbaum, 1991; Tierney, 1988)</w:t>
+      </w:r>
+      <w:r>
+        <w:t xml:space="preserve">)</w:t>
+      </w:r>
+    </w:p>
+    <w:p>
+      <w:pPr>
+        <w:numPr>
+          <w:ilvl w:val="0"/>
+          <w:numId w:val="1005"/>
+        </w:numPr>
+        <w:pStyle w:val="Compact"/>
+      </w:pPr>
+      <w:r>
+        <w:rPr>
+          <w:iCs/>
+          <w:i/>
+          <w:bCs/>
+          <w:b/>
+        </w:rPr>
+        <w:t xml:space="preserve">Strong organizational culture</w:t>
+      </w:r>
+      <w:r>
+        <w:t xml:space="preserve"> </w:t>
+      </w:r>
+      <w:r>
+        <w:t xml:space="preserve">(from 20th Century sociology</w:t>
+      </w:r>
+      <w:r>
+        <w:t xml:space="preserve"> </w:t>
+      </w:r>
+      <w:r>
+        <w:t xml:space="preserve">(e.g., Birnbaum, 1991; Tierney, 1988)</w:t>
+      </w:r>
+      <w:r>
+        <w:t xml:space="preserve">)</w:t>
+      </w:r>
+    </w:p>
+    <w:p>
+      <w:pPr>
+        <w:numPr>
+          <w:ilvl w:val="0"/>
+          <w:numId w:val="1005"/>
+        </w:numPr>
+        <w:pStyle w:val="Compact"/>
+      </w:pPr>
+      <w:r>
+        <w:rPr>
+          <w:iCs/>
+          <w:i/>
+          <w:bCs/>
+          <w:b/>
+        </w:rPr>
+        <w:t xml:space="preserve">Heteronormativity</w:t>
+      </w:r>
+    </w:p>
+    <w:p>
+      <w:pPr>
+        <w:numPr>
+          <w:ilvl w:val="0"/>
+          <w:numId w:val="1005"/>
+        </w:numPr>
+        <w:pStyle w:val="Compact"/>
+      </w:pPr>
+      <w:r>
+        <w:rPr>
+          <w:iCs/>
+          <w:i/>
+          <w:bCs/>
+          <w:b/>
+        </w:rPr>
+        <w:t xml:space="preserve">Queering</w:t>
+      </w:r>
+      <w:r>
+        <w:t xml:space="preserve"> </w:t>
+      </w:r>
+      <w:r>
+        <w:t xml:space="preserve">(as a strategy for change)</w:t>
+      </w:r>
+    </w:p>
+    <w:p>
+      <w:pPr>
+        <w:numPr>
+          <w:ilvl w:val="0"/>
+          <w:numId w:val="1005"/>
+        </w:numPr>
+        <w:pStyle w:val="Compact"/>
+      </w:pPr>
+      <w:r>
+        <w:rPr>
+          <w:iCs/>
+          <w:i/>
+          <w:bCs/>
+          <w:b/>
+        </w:rPr>
+        <w:t xml:space="preserve">Norms</w:t>
+      </w:r>
+      <w:r>
+        <w:t xml:space="preserve"> </w:t>
+      </w:r>
+      <w:r>
+        <w:t xml:space="preserve">(drawing from queer theory; see</w:t>
+      </w:r>
+      <w:r>
+        <w:t xml:space="preserve"> </w:t>
+      </w:r>
+      <w:r>
+        <w:t xml:space="preserve">McDonald (2015)</w:t>
+      </w:r>
+      <w:r>
+        <w:t xml:space="preserve">)</w:t>
+      </w:r>
+    </w:p>
+    <w:p>
+      <w:pPr>
+        <w:numPr>
+          <w:ilvl w:val="0"/>
+          <w:numId w:val="1005"/>
+        </w:numPr>
+        <w:pStyle w:val="Compact"/>
+      </w:pPr>
+      <w:r>
+        <w:rPr>
+          <w:iCs/>
+          <w:i/>
+          <w:bCs/>
+          <w:b/>
+        </w:rPr>
+        <w:t xml:space="preserve">Institution</w:t>
+      </w:r>
+      <w:r>
+        <w:t xml:space="preserve"> </w:t>
+      </w:r>
+      <w:r>
+        <w:t xml:space="preserve">(old institutionalism)</w:t>
+      </w:r>
+    </w:p>
+    <w:p>
+      <w:pPr>
+        <w:numPr>
+          <w:ilvl w:val="0"/>
+          <w:numId w:val="1005"/>
+        </w:numPr>
+        <w:pStyle w:val="Compact"/>
+      </w:pPr>
+      <w:r>
+        <w:rPr>
+          <w:iCs/>
+          <w:i/>
+          <w:bCs/>
+          <w:b/>
+        </w:rPr>
+        <w:t xml:space="preserve">Institution</w:t>
+      </w:r>
+      <w:r>
+        <w:t xml:space="preserve"> </w:t>
+      </w:r>
+      <w:r>
+        <w:t xml:space="preserve">(new institutionalism)</w:t>
+      </w:r>
+    </w:p>
+    <w:p>
+      <w:pPr>
+        <w:numPr>
+          <w:ilvl w:val="0"/>
+          <w:numId w:val="1005"/>
+        </w:numPr>
+        <w:pStyle w:val="Compact"/>
+      </w:pPr>
+      <w:r>
+        <w:rPr>
+          <w:iCs/>
+          <w:i/>
+          <w:bCs/>
+          <w:b/>
+        </w:rPr>
+        <w:t xml:space="preserve">Institutionalization</w:t>
+      </w:r>
+      <w:r>
+        <w:t xml:space="preserve"> </w:t>
+      </w:r>
+      <w:r>
+        <w:t xml:space="preserve">(old institutionalism)</w:t>
+      </w:r>
+    </w:p>
+    <w:p>
+      <w:pPr>
+        <w:numPr>
+          <w:ilvl w:val="0"/>
+          <w:numId w:val="1005"/>
+        </w:numPr>
+        <w:pStyle w:val="Compact"/>
+      </w:pPr>
+      <w:r>
+        <w:rPr>
+          <w:iCs/>
+          <w:i/>
+          <w:bCs/>
+          <w:b/>
+        </w:rPr>
+        <w:t xml:space="preserve">Institutionalization</w:t>
+      </w:r>
+      <w:r>
+        <w:t xml:space="preserve"> </w:t>
+      </w:r>
+      <w:r>
+        <w:t xml:space="preserve">(new institutionalism)</w:t>
+      </w:r>
+    </w:p>
+    <w:p>
+      <w:pPr>
+        <w:numPr>
+          <w:ilvl w:val="0"/>
+          <w:numId w:val="1005"/>
+        </w:numPr>
+        <w:pStyle w:val="Compact"/>
+      </w:pPr>
+      <w:r>
+        <w:rPr>
+          <w:iCs/>
+          <w:i/>
+          <w:bCs/>
+          <w:b/>
+        </w:rPr>
+        <w:t xml:space="preserve">Buffering</w:t>
+      </w:r>
+      <w:r>
+        <w:t xml:space="preserve"> </w:t>
+      </w:r>
+      <w:r>
+        <w:t xml:space="preserve">(from contingency theory; see lecture slides because no reading assigned on contingency theory)</w:t>
+      </w:r>
+    </w:p>
+    <w:p>
+      <w:pPr>
+        <w:numPr>
+          <w:ilvl w:val="0"/>
+          <w:numId w:val="1005"/>
+        </w:numPr>
+        <w:pStyle w:val="Compact"/>
+      </w:pPr>
+      <w:r>
+        <w:rPr>
+          <w:iCs/>
+          <w:i/>
+          <w:bCs/>
+          <w:b/>
+        </w:rPr>
+        <w:t xml:space="preserve">Tight coupling vs. loose coupling</w:t>
+      </w:r>
+    </w:p>
+    <w:p>
+      <w:pPr>
         <w:numPr>
           <w:ilvl w:val="0"/>
           <w:numId w:val="1005"/>
@@ -1535,7 +1865,7 @@
     </w:p>
     <w:bookmarkEnd w:id="26"/>
     <w:bookmarkEnd w:id="27"/>
-    <w:bookmarkStart w:id="33" w:name="references"/>
+    <w:bookmarkStart w:id="37" w:name="references"/>
     <w:p>
       <w:pPr>
         <w:pStyle w:val="Heading1"/>
@@ -1544,13 +1874,39 @@
         <w:t xml:space="preserve">References</w:t>
       </w:r>
     </w:p>
-    <w:bookmarkStart w:id="32" w:name="refs"/>
-    <w:bookmarkStart w:id="29" w:name="ref-RN2432"/>
+    <w:bookmarkStart w:id="36" w:name="refs"/>
+    <w:bookmarkStart w:id="28" w:name="ref-RN4310"/>
     <w:p>
       <w:pPr>
         <w:pStyle w:val="Bibliography"/>
       </w:pPr>
       <w:r>
+        <w:t xml:space="preserve">Birnbaum, R. (1991). The collegial institution: Sharing power and values in a community of equals. In</w:t>
+      </w:r>
+      <w:r>
+        <w:t xml:space="preserve"> </w:t>
+      </w:r>
+      <w:r>
+        <w:rPr>
+          <w:iCs/>
+          <w:i/>
+        </w:rPr>
+        <w:t xml:space="preserve">How colleges work: The cybernetics of academic organization and leadership</w:t>
+      </w:r>
+      <w:r>
+        <w:t xml:space="preserve"> </w:t>
+      </w:r>
+      <w:r>
+        <w:t xml:space="preserve">(pp. 85–104). San Francisco: Jossey-Bass.</w:t>
+      </w:r>
+    </w:p>
+    <w:bookmarkEnd w:id="28"/>
+    <w:bookmarkStart w:id="30" w:name="ref-RN2432"/>
+    <w:p>
+      <w:pPr>
+        <w:pStyle w:val="Bibliography"/>
+      </w:pPr>
+      <w:r>
         <w:t xml:space="preserve">Greenwood, R., &amp; Hinings, C. R. (1996). Understanding radical organizational change: Bringing together the old and the new institutionalism.</w:t>
       </w:r>
       <w:r>
@@ -1582,7 +1938,7 @@
       <w:r>
         <w:t xml:space="preserve"> </w:t>
       </w:r>
-      <w:hyperlink r:id="rId28">
+      <w:hyperlink r:id="rId29">
         <w:r>
           <w:rPr>
             <w:rStyle w:val="Hyperlink"/>
@@ -1591,8 +1947,8 @@
         </w:r>
       </w:hyperlink>
     </w:p>
-    <w:bookmarkEnd w:id="29"/>
-    <w:bookmarkStart w:id="31" w:name="ref-RN4551"/>
+    <w:bookmarkEnd w:id="30"/>
+    <w:bookmarkStart w:id="32" w:name="ref-RN4551"/>
     <w:p>
       <w:pPr>
         <w:pStyle w:val="Bibliography"/>
@@ -1629,7 +1985,7 @@
       <w:r>
         <w:t xml:space="preserve"> </w:t>
       </w:r>
-      <w:hyperlink r:id="rId30">
+      <w:hyperlink r:id="rId31">
         <w:r>
           <w:rPr>
             <w:rStyle w:val="Hyperlink"/>
@@ -1638,9 +1994,92 @@
         </w:r>
       </w:hyperlink>
     </w:p>
-    <w:bookmarkEnd w:id="31"/>
     <w:bookmarkEnd w:id="32"/>
-    <w:bookmarkEnd w:id="33"/>
+    <w:bookmarkStart w:id="34" w:name="ref-RN4422"/>
+    <w:p>
+      <w:pPr>
+        <w:pStyle w:val="Bibliography"/>
+      </w:pPr>
+      <w:r>
+        <w:t xml:space="preserve">McDonald, J. (2015). Organizational communication meets queer theory: Theorizing relations of "difference" differently.</w:t>
+      </w:r>
+      <w:r>
+        <w:t xml:space="preserve"> </w:t>
+      </w:r>
+      <w:r>
+        <w:rPr>
+          <w:iCs/>
+          <w:i/>
+        </w:rPr>
+        <w:t xml:space="preserve">Communication Theory</w:t>
+      </w:r>
+      <w:r>
+        <w:t xml:space="preserve">,</w:t>
+      </w:r>
+      <w:r>
+        <w:t xml:space="preserve"> </w:t>
+      </w:r>
+      <w:r>
+        <w:rPr>
+          <w:iCs/>
+          <w:i/>
+        </w:rPr>
+        <w:t xml:space="preserve">25</w:t>
+      </w:r>
+      <w:r>
+        <w:t xml:space="preserve">(3), 310–329.</w:t>
+      </w:r>
+      <w:r>
+        <w:t xml:space="preserve"> </w:t>
+      </w:r>
+      <w:hyperlink r:id="rId33">
+        <w:r>
+          <w:rPr>
+            <w:rStyle w:val="Hyperlink"/>
+          </w:rPr>
+          <w:t xml:space="preserve">https://doi.org/10.1111/comt.12060</w:t>
+        </w:r>
+      </w:hyperlink>
+    </w:p>
+    <w:bookmarkEnd w:id="34"/>
+    <w:bookmarkStart w:id="35" w:name="ref-RN536"/>
+    <w:p>
+      <w:pPr>
+        <w:pStyle w:val="Bibliography"/>
+      </w:pPr>
+      <w:r>
+        <w:t xml:space="preserve">Tierney, W. G. (1988). Organizational culture in higher education: Defining the essentials.</w:t>
+      </w:r>
+      <w:r>
+        <w:t xml:space="preserve"> </w:t>
+      </w:r>
+      <w:r>
+        <w:rPr>
+          <w:iCs/>
+          <w:i/>
+        </w:rPr>
+        <w:t xml:space="preserve">The Journal of Higher Education</w:t>
+      </w:r>
+      <w:r>
+        <w:t xml:space="preserve">,</w:t>
+      </w:r>
+      <w:r>
+        <w:t xml:space="preserve"> </w:t>
+      </w:r>
+      <w:r>
+        <w:rPr>
+          <w:iCs/>
+          <w:i/>
+        </w:rPr>
+        <w:t xml:space="preserve">59</w:t>
+      </w:r>
+      <w:r>
+        <w:t xml:space="preserve">(1), 2–21.</w:t>
+      </w:r>
+    </w:p>
+    <w:bookmarkEnd w:id="35"/>
+    <w:bookmarkEnd w:id="36"/>
+    <w:bookmarkEnd w:id="37"/>
     <w:sectPr/>
   </w:body>
 </w:document>
@@ -1672,7 +2111,7 @@
 <file path=word/numbering.xml><?xml version="1.0" encoding="utf-8"?>
 <w:numbering xmlns:w="http://schemas.openxmlformats.org/wordprocessingml/2006/main">
   <w:abstractNum w:abstractNumId="990">
-    <w:nsid w:val="2c1ae401"/>
+    <w:nsid w:val="A990"/>
     <w:multiLevelType w:val="multilevel"/>
     <w:lvl w:ilvl="0">
       <w:numFmt w:val="bullet"/>
@@ -1748,7 +2187,7 @@
     </w:lvl>
   </w:abstractNum>
   <w:abstractNum w:abstractNumId="991">
-    <w:nsid w:val="ea454b4c"/>
+    <w:nsid w:val="A991"/>
     <w:multiLevelType w:val="multilevel"/>
     <w:lvl w:ilvl="0">
       <w:numFmt w:val="bullet"/>
@@ -1824,7 +2263,7 @@
     </w:lvl>
   </w:abstractNum>
   <w:abstractNum w:abstractNumId="99411">
-    <w:nsid w:val="71315dca"/>
+    <w:nsid w:val="A99411"/>
     <w:multiLevelType w:val="multilevel"/>
     <w:lvl w:ilvl="0">
       <w:start w:val="1"/>
@@ -2063,10 +2502,10 @@
   <w:docDefaults>
     <w:rPrDefault>
       <w:rPr>
-        <w:rFonts w:asciiTheme="minorHAnsi" w:eastAsiaTheme="minorHAnsi" w:hAnsiTheme="minorHAnsi" w:cstheme="minorBidi"/>
+        <w:rFonts w:asciiTheme="minorHAnsi" w:cstheme="minorBidi" w:eastAsiaTheme="minorHAnsi" w:hAnsiTheme="minorHAnsi"/>
         <w:sz w:val="24"/>
         <w:szCs w:val="24"/>
-        <w:lang w:val="en-US" w:eastAsia="en-US" w:bidi="ar-SA"/>
+        <w:lang w:bidi="ar-SA" w:eastAsia="en-US" w:val="en-US"/>
       </w:rPr>
     </w:rPrDefault>
     <w:pPrDefault>
@@ -2075,35 +2514,35 @@
       </w:pPr>
     </w:pPrDefault>
   </w:docDefaults>
-  <w:latentStyles w:defLockedState="0" w:defUIPriority="0" w:defSemiHidden="0" w:defUnhideWhenUsed="0" w:defQFormat="0" w:count="276"/>
-  <w:style w:type="paragraph" w:default="1" w:styleId="Normal">
+  <w:latentStyles w:count="276" w:defLockedState="0" w:defQFormat="0" w:defSemiHidden="0" w:defUIPriority="0" w:defUnhideWhenUsed="0"/>
+  <w:style w:default="1" w:styleId="Normal" w:type="paragraph">
     <w:name w:val="Normal"/>
     <w:qFormat/>
   </w:style>
-  <w:style w:type="paragraph" w:styleId="BodyText">
+  <w:style w:styleId="BodyText" w:type="paragraph">
     <w:name w:val="Body Text"/>
     <w:basedOn w:val="Normal"/>
     <w:link w:val="BodyTextChar"/>
     <w:pPr>
-      <w:spacing w:before="180" w:after="180"/>
+      <w:spacing w:after="180" w:before="180"/>
     </w:pPr>
     <w:qFormat/>
   </w:style>
-  <w:style w:type="paragraph" w:customStyle="1" w:styleId="FirstParagraph">
+  <w:style w:customStyle="1" w:styleId="FirstParagraph" w:type="paragraph">
     <w:name w:val="First Paragraph"/>
     <w:basedOn w:val="BodyText"/>
     <w:next w:val="BodyText"/>
     <w:qFormat/>
   </w:style>
-  <w:style w:type="paragraph" w:customStyle="1" w:styleId="Compact">
+  <w:style w:customStyle="1" w:styleId="Compact" w:type="paragraph">
     <w:name w:val="Compact"/>
     <w:basedOn w:val="BodyText"/>
     <w:qFormat/>
     <w:pPr>
-      <w:spacing w:before="36" w:after="36"/>
+      <w:spacing w:after="36" w:before="36"/>
     </w:pPr>
   </w:style>
-  <w:style w:type="paragraph" w:styleId="Title">
+  <w:style w:styleId="Title" w:type="paragraph">
     <w:name w:val="Title"/>
     <w:basedOn w:val="Normal"/>
     <w:next w:val="BodyText"/>
@@ -2111,19 +2550,19 @@
     <w:pPr>
       <w:keepNext/>
       <w:keepLines/>
-      <w:spacing w:before="480" w:after="240"/>
+      <w:spacing w:after="240" w:before="480"/>
       <w:jc w:val="center"/>
     </w:pPr>
     <w:rPr>
-      <w:rFonts w:asciiTheme="majorHAnsi" w:eastAsiaTheme="majorEastAsia" w:hAnsiTheme="majorHAnsi" w:cstheme="majorBidi"/>
+      <w:rFonts w:asciiTheme="majorHAnsi" w:cstheme="majorBidi" w:eastAsiaTheme="majorEastAsia" w:hAnsiTheme="majorHAnsi"/>
       <w:b/>
       <w:bCs/>
-      <w:color w:val="345A8A" w:themeColor="accent1" w:themeShade="B5"/>
+      <w:color w:themeColor="accent1" w:themeShade="B5" w:val="345A8A"/>
       <w:sz w:val="36"/>
       <w:szCs w:val="36"/>
     </w:rPr>
   </w:style>
-  <w:style w:type="paragraph" w:styleId="Subtitle">
+  <w:style w:styleId="Subtitle" w:type="paragraph">
     <w:name w:val="Subtitle"/>
     <w:basedOn w:val="Title"/>
     <w:next w:val="BodyText"/>
@@ -2131,7 +2570,7 @@
     <w:pPr>
       <w:keepNext/>
       <w:keepLines/>
-      <w:spacing w:before="240" w:after="240"/>
+      <w:spacing w:after="240" w:before="240"/>
       <w:jc w:val="center"/>
     </w:pPr>
     <w:rPr>
@@ -2139,7 +2578,7 @@
       <w:szCs w:val="30"/>
     </w:rPr>
   </w:style>
-  <w:style w:type="paragraph" w:customStyle="1" w:styleId="Author">
+  <w:style w:customStyle="1" w:styleId="Author" w:type="paragraph">
     <w:name w:val="Author"/>
     <w:next w:val="BodyText"/>
     <w:qFormat/>
@@ -2149,7 +2588,7 @@
       <w:jc w:val="center"/>
     </w:pPr>
   </w:style>
-  <w:style w:type="paragraph" w:styleId="Date">
+  <w:style w:styleId="Date" w:type="paragraph">
     <w:name w:val="Date"/>
     <w:next w:val="BodyText"/>
     <w:qFormat/>
@@ -2159,7 +2598,7 @@
       <w:jc w:val="center"/>
     </w:pPr>
   </w:style>
-  <w:style w:type="paragraph" w:customStyle="1" w:styleId="Abstract">
+  <w:style w:customStyle="1" w:styleId="Abstract" w:type="paragraph">
     <w:name w:val="Abstract"/>
     <w:basedOn w:val="Normal"/>
     <w:next w:val="BodyText"/>
@@ -2167,14 +2606,14 @@
     <w:pPr>
       <w:keepNext/>
       <w:keepLines/>
-      <w:spacing w:before="300" w:after="300"/>
+      <w:spacing w:after="300" w:before="300"/>
     </w:pPr>
     <w:rPr>
       <w:sz w:val="20"/>
       <w:szCs w:val="20"/>
     </w:rPr>
   </w:style>
-  <w:style w:type="paragraph" w:styleId="Bibliography">
+  <w:style w:styleId="Bibliography" w:type="paragraph">
     <w:name w:val="Bibliography"/>
     <w:basedOn w:val="Normal"/>
     <w:next w:val="Bibliography"/>
@@ -2182,7 +2621,7 @@
     <w:pPr/>
     <w:rPr/>
   </w:style>
-  <w:style w:type="paragraph" w:styleId="Heading1">
+  <w:style w:styleId="Heading1" w:type="paragraph">
     <w:name w:val="Heading 1"/>
     <w:basedOn w:val="Normal"/>
     <w:next w:val="BodyText"/>
@@ -2191,19 +2630,19 @@
     <w:pPr>
       <w:keepNext/>
       <w:keepLines/>
-      <w:spacing w:before="480" w:after="0"/>
+      <w:spacing w:after="0" w:before="480"/>
       <w:outlineLvl w:val="0"/>
     </w:pPr>
     <w:rPr>
-      <w:rFonts w:asciiTheme="majorHAnsi" w:eastAsiaTheme="majorEastAsia" w:hAnsiTheme="majorHAnsi" w:cstheme="majorBidi"/>
+      <w:rFonts w:asciiTheme="majorHAnsi" w:cstheme="majorBidi" w:eastAsiaTheme="majorEastAsia" w:hAnsiTheme="majorHAnsi"/>
       <w:b/>
       <w:bCs/>
-      <w:color w:val="4F81BD" w:themeColor="accent1"/>
+      <w:color w:themeColor="accent1" w:val="4F81BD"/>
       <w:sz w:val="32"/>
       <w:szCs w:val="32"/>
     </w:rPr>
   </w:style>
-  <w:style w:type="paragraph" w:styleId="Heading2">
+  <w:style w:styleId="Heading2" w:type="paragraph">
     <w:name w:val="Heading 2"/>
     <w:basedOn w:val="Normal"/>
     <w:next w:val="BodyText"/>
@@ -2213,19 +2652,19 @@
     <w:pPr>
       <w:keepNext/>
       <w:keepLines/>
-      <w:spacing w:before="200" w:after="0"/>
+      <w:spacing w:after="0" w:before="200"/>
       <w:outlineLvl w:val="1"/>
     </w:pPr>
     <w:rPr>
-      <w:rFonts w:asciiTheme="majorHAnsi" w:eastAsiaTheme="majorEastAsia" w:hAnsiTheme="majorHAnsi" w:cstheme="majorBidi"/>
+      <w:rFonts w:asciiTheme="majorHAnsi" w:cstheme="majorBidi" w:eastAsiaTheme="majorEastAsia" w:hAnsiTheme="majorHAnsi"/>
       <w:b/>
       <w:bCs/>
-      <w:color w:val="4F81BD" w:themeColor="accent1"/>
+      <w:color w:themeColor="accent1" w:val="4F81BD"/>
       <w:sz w:val="28"/>
       <w:szCs w:val="28"/>
     </w:rPr>
   </w:style>
-  <w:style w:type="paragraph" w:styleId="Heading3">
+  <w:style w:styleId="Heading3" w:type="paragraph">
     <w:name w:val="Heading 3"/>
     <w:basedOn w:val="Normal"/>
     <w:next w:val="BodyText"/>
@@ -2235,19 +2674,19 @@
     <w:pPr>
       <w:keepNext/>
       <w:keepLines/>
-      <w:spacing w:before="200" w:after="0"/>
+      <w:spacing w:after="0" w:before="200"/>
       <w:outlineLvl w:val="2"/>
     </w:pPr>
     <w:rPr>
-      <w:rFonts w:asciiTheme="majorHAnsi" w:eastAsiaTheme="majorEastAsia" w:hAnsiTheme="majorHAnsi" w:cstheme="majorBidi"/>
+      <w:rFonts w:asciiTheme="majorHAnsi" w:cstheme="majorBidi" w:eastAsiaTheme="majorEastAsia" w:hAnsiTheme="majorHAnsi"/>
       <w:b/>
       <w:bCs/>
-      <w:color w:val="4F81BD" w:themeColor="accent1"/>
+      <w:color w:themeColor="accent1" w:val="4F81BD"/>
       <w:sz w:val="24"/>
       <w:szCs w:val="24"/>
     </w:rPr>
   </w:style>
-  <w:style w:type="paragraph" w:styleId="Heading4">
+  <w:style w:styleId="Heading4" w:type="paragraph">
     <w:name w:val="Heading 4"/>
     <w:basedOn w:val="Normal"/>
     <w:next w:val="BodyText"/>
@@ -2257,19 +2696,19 @@
     <w:pPr>
       <w:keepNext/>
       <w:keepLines/>
-      <w:spacing w:before="200" w:after="0"/>
+      <w:spacing w:after="0" w:before="200"/>
       <w:outlineLvl w:val="3"/>
     </w:pPr>
     <w:rPr>
-      <w:rFonts w:asciiTheme="majorHAnsi" w:eastAsiaTheme="majorEastAsia" w:hAnsiTheme="majorHAnsi" w:cstheme="majorBidi"/>
+      <w:rFonts w:asciiTheme="majorHAnsi" w:cstheme="majorBidi" w:eastAsiaTheme="majorEastAsia" w:hAnsiTheme="majorHAnsi"/>
       <w:i/>
       <w:bCs/>
-      <w:color w:val="4F81BD" w:themeColor="accent1"/>
+      <w:color w:themeColor="accent1" w:val="4F81BD"/>
       <w:sz w:val="24"/>
       <w:szCs w:val="24"/>
     </w:rPr>
   </w:style>
-  <w:style w:type="paragraph" w:styleId="Heading5">
+  <w:style w:styleId="Heading5" w:type="paragraph">
     <w:name w:val="Heading 5"/>
     <w:basedOn w:val="Normal"/>
     <w:next w:val="BodyText"/>
@@ -2279,18 +2718,18 @@
     <w:pPr>
       <w:keepNext/>
       <w:keepLines/>
-      <w:spacing w:before="200" w:after="0"/>
+      <w:spacing w:after="0" w:before="200"/>
       <w:outlineLvl w:val="4"/>
     </w:pPr>
     <w:rPr>
-      <w:rFonts w:asciiTheme="majorHAnsi" w:eastAsiaTheme="majorEastAsia" w:hAnsiTheme="majorHAnsi" w:cstheme="majorBidi"/>
+      <w:rFonts w:asciiTheme="majorHAnsi" w:cstheme="majorBidi" w:eastAsiaTheme="majorEastAsia" w:hAnsiTheme="majorHAnsi"/>
       <w:iCs/>
-      <w:color w:val="4F81BD" w:themeColor="accent1"/>
+      <w:color w:themeColor="accent1" w:val="4F81BD"/>
       <w:sz w:val="24"/>
       <w:szCs w:val="24"/>
     </w:rPr>
   </w:style>
-  <w:style w:type="paragraph" w:styleId="Heading6">
+  <w:style w:styleId="Heading6" w:type="paragraph">
     <w:name w:val="Heading 6"/>
     <w:basedOn w:val="Normal"/>
     <w:next w:val="BodyText"/>
@@ -2300,17 +2739,17 @@
     <w:pPr>
       <w:keepNext/>
       <w:keepLines/>
-      <w:spacing w:before="200" w:after="0"/>
+      <w:spacing w:after="0" w:before="200"/>
       <w:outlineLvl w:val="5"/>
     </w:pPr>
     <w:rPr>
-      <w:rFonts w:asciiTheme="majorHAnsi" w:eastAsiaTheme="majorEastAsia" w:hAnsiTheme="majorHAnsi" w:cstheme="majorBidi"/>
-      <w:color w:val="4F81BD" w:themeColor="accent1"/>
+      <w:rFonts w:asciiTheme="majorHAnsi" w:cstheme="majorBidi" w:eastAsiaTheme="majorEastAsia" w:hAnsiTheme="majorHAnsi"/>
+      <w:color w:themeColor="accent1" w:val="4F81BD"/>
       <w:sz w:val="24"/>
       <w:szCs w:val="24"/>
     </w:rPr>
   </w:style>
-  <w:style w:type="paragraph" w:styleId="Heading7">
+  <w:style w:styleId="Heading7" w:type="paragraph">
     <w:name w:val="Heading 7"/>
     <w:basedOn w:val="Normal"/>
     <w:next w:val="BodyText"/>
@@ -2320,17 +2759,17 @@
     <w:pPr>
       <w:keepNext/>
       <w:keepLines/>
-      <w:spacing w:before="200" w:after="0"/>
+      <w:spacing w:after="0" w:before="200"/>
       <w:outlineLvl w:val="6"/>
     </w:pPr>
     <w:rPr>
-      <w:rFonts w:asciiTheme="majorHAnsi" w:eastAsiaTheme="majorEastAsia" w:hAnsiTheme="majorHAnsi" w:cstheme="majorBidi"/>
-      <w:color w:val="4F81BD" w:themeColor="accent1"/>
+      <w:rFonts w:asciiTheme="majorHAnsi" w:cstheme="majorBidi" w:eastAsiaTheme="majorEastAsia" w:hAnsiTheme="majorHAnsi"/>
+      <w:color w:themeColor="accent1" w:val="4F81BD"/>
       <w:sz w:val="24"/>
       <w:szCs w:val="24"/>
     </w:rPr>
   </w:style>
-  <w:style w:type="paragraph" w:styleId="Heading8">
+  <w:style w:styleId="Heading8" w:type="paragraph">
     <w:name w:val="Heading 8"/>
     <w:basedOn w:val="Normal"/>
     <w:next w:val="BodyText"/>
@@ -2340,17 +2779,17 @@
     <w:pPr>
       <w:keepNext/>
       <w:keepLines/>
-      <w:spacing w:before="200" w:after="0"/>
+      <w:spacing w:after="0" w:before="200"/>
       <w:outlineLvl w:val="7"/>
     </w:pPr>
     <w:rPr>
-      <w:rFonts w:asciiTheme="majorHAnsi" w:eastAsiaTheme="majorEastAsia" w:hAnsiTheme="majorHAnsi" w:cstheme="majorBidi"/>
-      <w:color w:val="4F81BD" w:themeColor="accent1"/>
+      <w:rFonts w:asciiTheme="majorHAnsi" w:cstheme="majorBidi" w:eastAsiaTheme="majorEastAsia" w:hAnsiTheme="majorHAnsi"/>
+      <w:color w:themeColor="accent1" w:val="4F81BD"/>
       <w:sz w:val="24"/>
       <w:szCs w:val="24"/>
     </w:rPr>
   </w:style>
-  <w:style w:type="paragraph" w:styleId="Heading9">
+  <w:style w:styleId="Heading9" w:type="paragraph">
     <w:name w:val="Heading 9"/>
     <w:basedOn w:val="Normal"/>
     <w:next w:val="BodyText"/>
@@ -2360,17 +2799,17 @@
     <w:pPr>
       <w:keepNext/>
       <w:keepLines/>
-      <w:spacing w:before="200" w:after="0"/>
+      <w:spacing w:after="0" w:before="200"/>
       <w:outlineLvl w:val="8"/>
     </w:pPr>
     <w:rPr>
-      <w:rFonts w:asciiTheme="majorHAnsi" w:eastAsiaTheme="majorEastAsia" w:hAnsiTheme="majorHAnsi" w:cstheme="majorBidi"/>
-      <w:color w:val="4F81BD" w:themeColor="accent1"/>
+      <w:rFonts w:asciiTheme="majorHAnsi" w:cstheme="majorBidi" w:eastAsiaTheme="majorEastAsia" w:hAnsiTheme="majorHAnsi"/>
+      <w:color w:themeColor="accent1" w:val="4F81BD"/>
       <w:sz w:val="24"/>
       <w:szCs w:val="24"/>
     </w:rPr>
   </w:style>
-  <w:style w:type="paragraph" w:styleId="BlockText">
+  <w:style w:styleId="BlockText" w:type="paragraph">
     <w:name w:val="Block Text"/>
     <w:basedOn w:val="BodyText"/>
     <w:next w:val="BodyText"/>
@@ -2378,11 +2817,11 @@
     <w:unhideWhenUsed/>
     <w:qFormat/>
     <w:pPr>
-      <w:spacing w:before="100" w:after="100"/>
+      <w:spacing w:after="100" w:before="100"/>
       <w:ind w:firstLine="0" w:left="480" w:right="480"/>
     </w:pPr>
   </w:style>
-  <w:style w:type="paragraph" w:styleId="FootnoteText">
+  <w:style w:styleId="FootnoteText" w:type="paragraph">
     <w:name w:val="Footnote Text"/>
     <w:basedOn w:val="Normal"/>
     <w:next w:val="FootnoteText"/>
@@ -2390,30 +2829,30 @@
     <w:unhideWhenUsed/>
     <w:qFormat/>
   </w:style>
-  <w:style w:type="character" w:default="1" w:styleId="DefaultParagraphFont">
+  <w:style w:default="1" w:styleId="DefaultParagraphFont" w:type="character">
     <w:name w:val="Default Paragraph Font"/>
     <w:semiHidden/>
     <w:unhideWhenUsed/>
   </w:style>
-  <w:style w:type="table" w:default="1" w:styleId="Table">
+  <w:style w:default="1" w:styleId="Table" w:type="table">
     <w:name w:val="Table"/>
     <w:basedOn w:val="TableNormal"/>
     <w:semiHidden/>
     <w:unhideWhenUsed/>
     <w:qFormat/>
     <w:tblPr>
-      <w:tblInd w:w="0" w:type="dxa"/>
+      <w:tblInd w:type="dxa" w:w="0"/>
       <w:tblCellMar>
-        <w:top w:w="0" w:type="dxa"/>
-        <w:left w:w="108" w:type="dxa"/>
-        <w:bottom w:w="0" w:type="dxa"/>
-        <w:right w:w="108" w:type="dxa"/>
+        <w:top w:type="dxa" w:w="0"/>
+        <w:left w:type="dxa" w:w="108"/>
+        <w:bottom w:type="dxa" w:w="0"/>
+        <w:right w:type="dxa" w:w="108"/>
       </w:tblCellMar>
     </w:tblPr>
     <w:tblStylePr w:type="firstRow">
       <w:tblPr>
         <w:jc w:val="left"/>
-        <w:tblInd w:w="0" w:type="dxa"/>
+        <w:tblInd w:type="dxa" w:w="0"/>
       </w:tblPr>
       <w:trPr>
         <w:jc w:val="left"/>
@@ -2426,7 +2865,7 @@
       </w:tcPr>
     </w:tblStylePr>
   </w:style>
-  <w:style w:type="paragraph" w:customStyle="1" w:styleId="DefinitionTerm">
+  <w:style w:customStyle="1" w:styleId="DefinitionTerm" w:type="paragraph">
     <w:name w:val="Definition Term"/>
     <w:basedOn w:val="Normal"/>
     <w:next w:val="Definition"/>
@@ -2439,49 +2878,49 @@
       <w:b/>
     </w:rPr>
   </w:style>
-  <w:style w:type="paragraph" w:customStyle="1" w:styleId="Definition">
+  <w:style w:customStyle="1" w:styleId="Definition" w:type="paragraph">
     <w:name w:val="Definition"/>
     <w:basedOn w:val="Normal"/>
   </w:style>
-  <w:style w:type="paragraph" w:styleId="Caption">
+  <w:style w:styleId="Caption" w:type="paragraph">
     <w:name w:val="Caption"/>
     <w:basedOn w:val="Normal"/>
     <w:link w:val="BodyTextChar"/>
     <w:pPr>
-      <w:spacing w:before="0" w:after="120"/>
+      <w:spacing w:after="120" w:before="0"/>
     </w:pPr>
     <w:rPr>
       <w:i/>
     </w:rPr>
   </w:style>
-  <w:style w:type="paragraph" w:customStyle="1" w:styleId="TableCaption">
+  <w:style w:customStyle="1" w:styleId="TableCaption" w:type="paragraph">
     <w:name w:val="Table Caption"/>
     <w:basedOn w:val="Caption"/>
     <w:pPr>
       <w:keepNext/>
     </w:pPr>
   </w:style>
-  <w:style w:type="paragraph" w:customStyle="1" w:styleId="ImageCaption">
+  <w:style w:customStyle="1" w:styleId="ImageCaption" w:type="paragraph">
     <w:name w:val="Image Caption"/>
     <w:basedOn w:val="Caption"/>
   </w:style>
-  <w:style w:type="paragraph" w:customStyle="1" w:styleId="Figure">
+  <w:style w:customStyle="1" w:styleId="Figure" w:type="paragraph">
     <w:name w:val="Figure"/>
     <w:basedOn w:val="Normal"/>
   </w:style>
-  <w:style w:type="paragraph" w:customStyle="1" w:styleId="CaptionedFigure">
+  <w:style w:customStyle="1" w:styleId="CaptionedFigure" w:type="paragraph">
     <w:name w:val="Captioned Figure"/>
     <w:basedOn w:val="Figure"/>
     <w:pPr>
       <w:keepNext/>
     </w:pPr>
   </w:style>
-  <w:style w:type="character" w:customStyle="1" w:styleId="BodyTextChar">
+  <w:style w:customStyle="1" w:styleId="BodyTextChar" w:type="character">
     <w:name w:val="Body Text Char"/>
     <w:basedOn w:val="DefaultParagraphFont"/>
     <w:link w:val="BodyText"/>
   </w:style>
-  <w:style w:type="character" w:customStyle="1" w:styleId="VerbatimChar">
+  <w:style w:customStyle="1" w:styleId="VerbatimChar" w:type="character">
     <w:name w:val="Verbatim Char"/>
     <w:basedOn w:val="BodyTextChar"/>
     <w:rPr>
@@ -2489,25 +2928,25 @@
       <w:sz w:val="22"/>
     </w:rPr>
   </w:style>
-  <w:style w:type="character" w:customStyle="1" w:styleId="SectionNumber">
+  <w:style w:customStyle="1" w:styleId="SectionNumber" w:type="character">
     <w:name w:val="Section Number"/>
     <w:basedOn w:val="BodyTextChar"/>
   </w:style>
-  <w:style w:type="character" w:styleId="FootnoteReference">
+  <w:style w:styleId="FootnoteReference" w:type="character">
     <w:name w:val="Footnote Reference"/>
     <w:basedOn w:val="BodyTextChar"/>
     <w:rPr>
       <w:vertAlign w:val="superscript"/>
     </w:rPr>
   </w:style>
-  <w:style w:type="character" w:styleId="Hyperlink">
+  <w:style w:styleId="Hyperlink" w:type="character">
     <w:name w:val="Hyperlink"/>
     <w:basedOn w:val="BodyTextChar"/>
     <w:rPr>
-      <w:color w:val="4F81BD" w:themeColor="accent1"/>
-    </w:rPr>
-  </w:style>
-  <w:style w:type="paragraph" w:styleId="TOCHeading">
+      <w:color w:themeColor="accent1" w:val="4F81BD"/>
+    </w:rPr>
+  </w:style>
+  <w:style w:styleId="TOCHeading" w:type="paragraph">
     <w:name w:val="TOC Heading"/>
     <w:basedOn w:val="Heading1"/>
     <w:next w:val="BodyText"/>
@@ -2519,10 +2958,10 @@
       <w:outlineLvl w:val="9"/>
     </w:pPr>
     <w:rPr>
-      <w:rFonts w:asciiTheme="majorHAnsi" w:eastAsiaTheme="majorEastAsia" w:hAnsiTheme="majorHAnsi" w:cstheme="majorBidi"/>
+      <w:rFonts w:asciiTheme="majorHAnsi" w:cstheme="majorBidi" w:eastAsiaTheme="majorEastAsia" w:hAnsiTheme="majorHAnsi"/>
       <w:b w:val="0"/>
       <w:bCs w:val="0"/>
-      <w:color w:val="365F91" w:themeColor="accent1" w:themeShade="BF"/>
+      <w:color w:themeColor="accent1" w:themeShade="BF" w:val="365F91"/>
     </w:rPr>
   </w:style>
   <w:style w:type="paragraph" w:customStyle="1" w:styleId="SourceCode">

</xml_diff>